<commit_message>
Hardware portion of lab report complete
</commit_message>
<xml_diff>
--- a/lab2report.docx
+++ b/lab2report.docx
@@ -21,8 +21,6 @@
       <w:r>
         <w:t xml:space="preserve"> Report </w:t>
       </w:r>
-      <w:bookmarkStart w:id="0" w:name="_GoBack"/>
-      <w:bookmarkEnd w:id="0"/>
     </w:p>
     <w:p>
       <w:pPr>
@@ -314,53 +312,53 @@
     </w:p>
     <w:p>
       <w:r>
-        <w:t>Draw the schematics or create a table detailing the</w:t>
-      </w:r>
-      <w:r>
-        <w:t xml:space="preserve"> connections for Part 1 of Lab 2</w:t>
-      </w:r>
-      <w:r>
-        <w:t xml:space="preserve">. </w:t>
-      </w:r>
-    </w:p>
-    <w:p>
-      <w:pPr>
-        <w:pStyle w:val="Heading3"/>
-      </w:pPr>
-      <w:r>
-        <w:t>Part 2</w:t>
-      </w:r>
-    </w:p>
-    <w:p>
-      <w:r>
-        <w:t xml:space="preserve">Describe the cable that you will create for Part 2. Each connector should have a type and a </w:t>
-      </w:r>
-      <w:r>
         <w:rPr>
-          <w:b/>
+          <w:noProof/>
+          <w:lang w:eastAsia="en-US"/>
         </w:rPr>
-        <w:t>unique</w:t>
-      </w:r>
-      <w:r>
-        <w:t xml:space="preserve"> identifying number. </w:t>
-      </w:r>
-      <w:r>
-        <w:t>You can choose to use a table or use a diagram.</w:t>
-      </w:r>
-      <w:r>
-        <w:t xml:space="preserve"> </w:t>
-      </w:r>
-    </w:p>
-    <w:p/>
-    <w:p>
-      <w:r>
-        <w:rPr>
-          <w:b/>
-        </w:rPr>
-        <w:t>Include a picture of any cables constructed for this lab.</w:t>
-      </w:r>
-    </w:p>
-    <w:p/>
+        <w:drawing>
+          <wp:inline distT="0" distB="0" distL="0" distR="0" wp14:anchorId="54F471DF" wp14:editId="31EEA9CD">
+            <wp:extent cx="5943600" cy="3001645"/>
+            <wp:effectExtent l="0" t="0" r="0" b="8255"/>
+            <wp:docPr id="6" name="Picture 6"/>
+            <wp:cNvGraphicFramePr>
+              <a:graphicFrameLocks xmlns:a="http://schemas.openxmlformats.org/drawingml/2006/main" noChangeAspect="1"/>
+            </wp:cNvGraphicFramePr>
+            <a:graphic xmlns:a="http://schemas.openxmlformats.org/drawingml/2006/main">
+              <a:graphicData uri="http://schemas.openxmlformats.org/drawingml/2006/picture">
+                <pic:pic xmlns:pic="http://schemas.openxmlformats.org/drawingml/2006/picture">
+                  <pic:nvPicPr>
+                    <pic:cNvPr id="6" name="Lab2_Connections.JPG"/>
+                    <pic:cNvPicPr/>
+                  </pic:nvPicPr>
+                  <pic:blipFill>
+                    <a:blip r:embed="rId4">
+                      <a:extLst>
+                        <a:ext uri="{28A0092B-C50C-407E-A947-70E740481C1C}">
+                          <a14:useLocalDpi xmlns:a14="http://schemas.microsoft.com/office/drawing/2010/main" val="0"/>
+                        </a:ext>
+                      </a:extLst>
+                    </a:blip>
+                    <a:stretch>
+                      <a:fillRect/>
+                    </a:stretch>
+                  </pic:blipFill>
+                  <pic:spPr>
+                    <a:xfrm>
+                      <a:off x="0" y="0"/>
+                      <a:ext cx="5943600" cy="3001645"/>
+                    </a:xfrm>
+                    <a:prstGeom prst="rect">
+                      <a:avLst/>
+                    </a:prstGeom>
+                  </pic:spPr>
+                </pic:pic>
+              </a:graphicData>
+            </a:graphic>
+          </wp:inline>
+        </w:drawing>
+      </w:r>
+    </w:p>
     <w:p>
       <w:pPr>
         <w:pStyle w:val="Heading1"/>
@@ -368,6 +366,8 @@
       <w:r>
         <w:br w:type="page"/>
       </w:r>
+      <w:bookmarkStart w:id="0" w:name="_GoBack"/>
+      <w:bookmarkEnd w:id="0"/>
     </w:p>
     <w:p>
       <w:pPr>
@@ -826,10 +826,7 @@
         <w:pStyle w:val="Heading3"/>
       </w:pPr>
       <w:r>
-        <w:t>Part 1</w:t>
-      </w:r>
-      <w:r>
-        <w:t xml:space="preserve"> FSM</w:t>
+        <w:t>Part 1 FSM</w:t>
       </w:r>
     </w:p>
     <w:p/>
@@ -860,7 +857,7 @@
                     </pic:cNvPicPr>
                   </pic:nvPicPr>
                   <pic:blipFill>
-                    <a:blip r:embed="rId4">
+                    <a:blip r:embed="rId5">
                       <a:extLst>
                         <a:ext uri="{28A0092B-C50C-407E-A947-70E740481C1C}">
                           <a14:useLocalDpi xmlns:a14="http://schemas.microsoft.com/office/drawing/2010/main" val="0"/>
@@ -932,7 +929,7 @@
                     </pic:cNvPicPr>
                   </pic:nvPicPr>
                   <pic:blipFill>
-                    <a:blip r:embed="rId5">
+                    <a:blip r:embed="rId6">
                       <a:extLst>
                         <a:ext uri="{28A0092B-C50C-407E-A947-70E740481C1C}">
                           <a14:useLocalDpi xmlns:a14="http://schemas.microsoft.com/office/drawing/2010/main" val="0"/>
@@ -995,7 +992,7 @@
                     <pic:cNvPicPr/>
                   </pic:nvPicPr>
                   <pic:blipFill rotWithShape="1">
-                    <a:blip r:embed="rId6"/>
+                    <a:blip r:embed="rId7"/>
                     <a:srcRect t="3421" b="5358"/>
                     <a:stretch/>
                   </pic:blipFill>
@@ -1047,7 +1044,7 @@
                     <pic:cNvPicPr/>
                   </pic:nvPicPr>
                   <pic:blipFill rotWithShape="1">
-                    <a:blip r:embed="rId7"/>
+                    <a:blip r:embed="rId8"/>
                     <a:srcRect t="3136" b="5074"/>
                     <a:stretch/>
                   </pic:blipFill>
@@ -1098,7 +1095,7 @@
                     <pic:cNvPicPr/>
                   </pic:nvPicPr>
                   <pic:blipFill rotWithShape="1">
-                    <a:blip r:embed="rId8"/>
+                    <a:blip r:embed="rId9"/>
                     <a:srcRect t="3706" b="5074"/>
                     <a:stretch/>
                   </pic:blipFill>
@@ -2161,14 +2158,14 @@
     <w:charset w:val="81"/>
     <w:family w:val="swiss"/>
     <w:pitch w:val="variable"/>
-    <w:sig w:usb0="900002AF" w:usb1="09D77CFB" w:usb2="00000012" w:usb3="00000000" w:csb0="00080001" w:csb1="00000000"/>
+    <w:sig w:usb0="9000002F" w:usb1="29D77CFB" w:usb2="00000012" w:usb3="00000000" w:csb0="00080001" w:csb1="00000000"/>
   </w:font>
   <w:font w:name="Times New Roman">
     <w:panose1 w:val="02020603050405020304"/>
     <w:charset w:val="00"/>
     <w:family w:val="roman"/>
     <w:pitch w:val="variable"/>
-    <w:sig w:usb0="E0002AFF" w:usb1="C0007841" w:usb2="00000009" w:usb3="00000000" w:csb0="000001FF" w:csb1="00000000"/>
+    <w:sig w:usb0="E0002EFF" w:usb1="C0007843" w:usb2="00000009" w:usb3="00000000" w:csb0="000001FF" w:csb1="00000000"/>
   </w:font>
   <w:font w:name="Calibri Light">
     <w:panose1 w:val="020F0302020204030204"/>
@@ -2195,6 +2192,7 @@
   </w:compat>
   <w:rsids>
     <w:rsidRoot w:val="003A6D03"/>
+    <w:rsid w:val="000559DF"/>
     <w:rsid w:val="00206C6D"/>
     <w:rsid w:val="003A6D03"/>
     <w:rsid w:val="006E00C2"/>

</xml_diff>